<commit_message>
Journal de travail, resumé et manuel d'utilisation
</commit_message>
<xml_diff>
--- a/Doc/Rapports/François/Journal de travail.docx
+++ b/Doc/Rapports/François/Journal de travail.docx
@@ -59,7 +59,10 @@
         </w:numPr>
       </w:pPr>
       <w:r>
-        <w:t>Rédaction des fonctionnalité</w:t>
+        <w:t xml:space="preserve">Rédaction </w:t>
+      </w:r>
+      <w:r>
+        <w:t>des fonctionnalités</w:t>
       </w:r>
     </w:p>
     <w:p>
@@ -83,8 +86,13 @@
         </w:numPr>
       </w:pPr>
       <w:r>
-        <w:t>Apprentissage JavaFX</w:t>
-      </w:r>
+        <w:t xml:space="preserve">Apprentissage </w:t>
+      </w:r>
+      <w:proofErr w:type="spellStart"/>
+      <w:r>
+        <w:t>JavaFX</w:t>
+      </w:r>
+      <w:proofErr w:type="spellEnd"/>
     </w:p>
     <w:p>
       <w:pPr>
@@ -107,19 +115,27 @@
         </w:numPr>
       </w:pPr>
       <w:r>
-        <w:t>Apprentissage JavaFX</w:t>
-      </w:r>
-    </w:p>
-    <w:p>
-      <w:pPr>
-        <w:pStyle w:val="Paragraphedeliste"/>
-        <w:numPr>
-          <w:ilvl w:val="1"/>
-          <w:numId w:val="2"/>
-        </w:numPr>
-      </w:pPr>
-      <w:r>
-        <w:t>fenêtre de connexion/enregistrement</w:t>
+        <w:t xml:space="preserve">Apprentissage </w:t>
+      </w:r>
+      <w:proofErr w:type="spellStart"/>
+      <w:r>
+        <w:t>JavaFX</w:t>
+      </w:r>
+      <w:proofErr w:type="spellEnd"/>
+    </w:p>
+    <w:p>
+      <w:pPr>
+        <w:pStyle w:val="Paragraphedeliste"/>
+        <w:numPr>
+          <w:ilvl w:val="1"/>
+          <w:numId w:val="2"/>
+        </w:numPr>
+      </w:pPr>
+      <w:r>
+        <w:t>Création fenêtre</w:t>
+      </w:r>
+      <w:r>
+        <w:t xml:space="preserve"> de connexion/enregistrement</w:t>
       </w:r>
     </w:p>
     <w:p>
@@ -143,7 +159,10 @@
         </w:numPr>
       </w:pPr>
       <w:r>
-        <w:t>fenêtre de connexion/enregistrement</w:t>
+        <w:t>Fenêtre</w:t>
+      </w:r>
+      <w:r>
+        <w:t xml:space="preserve"> de connexion/enregistrement</w:t>
       </w:r>
     </w:p>
     <w:p>
@@ -200,442 +219,459 @@
         </w:numPr>
       </w:pPr>
       <w:r>
-        <w:t>Rédaction du rapport partie compte bancaire</w:t>
-      </w:r>
-    </w:p>
-    <w:p>
-      <w:pPr>
-        <w:pStyle w:val="Paragraphedeliste"/>
-        <w:numPr>
-          <w:ilvl w:val="0"/>
-          <w:numId w:val="2"/>
-        </w:numPr>
-      </w:pPr>
-      <w:r>
-        <w:t>Semaine 7</w:t>
-      </w:r>
-    </w:p>
-    <w:p>
-      <w:pPr>
-        <w:pStyle w:val="Paragraphedeliste"/>
-        <w:numPr>
-          <w:ilvl w:val="1"/>
-          <w:numId w:val="2"/>
-        </w:numPr>
-      </w:pPr>
-      <w:r>
-        <w:t>Création du formulaire des compte bancaire</w:t>
-      </w:r>
-    </w:p>
-    <w:p>
-      <w:pPr>
-        <w:pStyle w:val="Paragraphedeliste"/>
-        <w:numPr>
-          <w:ilvl w:val="0"/>
-          <w:numId w:val="2"/>
-        </w:numPr>
-      </w:pPr>
-      <w:r>
-        <w:t>Semaine 8</w:t>
-      </w:r>
-    </w:p>
-    <w:p>
-      <w:pPr>
-        <w:pStyle w:val="Paragraphedeliste"/>
-        <w:numPr>
-          <w:ilvl w:val="1"/>
-          <w:numId w:val="2"/>
-        </w:numPr>
-      </w:pPr>
-      <w:r>
-        <w:t xml:space="preserve">Création du </w:t>
-      </w:r>
-      <w:r>
-        <w:t>PowerPoint</w:t>
-      </w:r>
-    </w:p>
-    <w:p>
-      <w:pPr>
-        <w:pStyle w:val="Paragraphedeliste"/>
-        <w:numPr>
-          <w:ilvl w:val="1"/>
-          <w:numId w:val="2"/>
-        </w:numPr>
-      </w:pPr>
-      <w:r>
-        <w:t>Ajout fonction de la BLL dans la fenêtre d</w:t>
-      </w:r>
-      <w:r>
-        <w:t>e connexion/</w:t>
-      </w:r>
-      <w:r>
-        <w:t>enregistrement</w:t>
-      </w:r>
-    </w:p>
-    <w:p>
-      <w:pPr>
-        <w:pStyle w:val="Paragraphedeliste"/>
-        <w:numPr>
-          <w:ilvl w:val="0"/>
-          <w:numId w:val="2"/>
-        </w:numPr>
-      </w:pPr>
-      <w:r>
-        <w:t>Semaine 9</w:t>
-      </w:r>
-    </w:p>
-    <w:p>
-      <w:pPr>
-        <w:pStyle w:val="Paragraphedeliste"/>
-        <w:numPr>
-          <w:ilvl w:val="1"/>
-          <w:numId w:val="2"/>
-        </w:numPr>
-      </w:pPr>
-      <w:r>
-        <w:t>Modification rapport partie compte bancaire</w:t>
-      </w:r>
-    </w:p>
-    <w:p>
-      <w:pPr>
-        <w:pStyle w:val="Paragraphedeliste"/>
-        <w:numPr>
-          <w:ilvl w:val="1"/>
-          <w:numId w:val="2"/>
-        </w:numPr>
-      </w:pPr>
-      <w:r>
-        <w:t>Création de le la fenêtre détail d’un compte bancaire</w:t>
-      </w:r>
-    </w:p>
-    <w:p>
-      <w:pPr>
-        <w:pStyle w:val="Paragraphedeliste"/>
-        <w:numPr>
-          <w:ilvl w:val="1"/>
-          <w:numId w:val="2"/>
-        </w:numPr>
-      </w:pPr>
-      <w:r>
-        <w:t>Création de la fenêtre qui liste les transaction</w:t>
+        <w:t xml:space="preserve">Rédaction du rapport partie </w:t>
+      </w:r>
+      <w:r>
+        <w:t xml:space="preserve"> liste des </w:t>
+      </w:r>
+      <w:r>
+        <w:t>compte</w:t>
       </w:r>
       <w:r>
         <w:t>s</w:t>
       </w:r>
-    </w:p>
-    <w:p>
-      <w:pPr>
-        <w:pStyle w:val="Paragraphedeliste"/>
-        <w:numPr>
-          <w:ilvl w:val="0"/>
-          <w:numId w:val="2"/>
-        </w:numPr>
-      </w:pPr>
-      <w:r>
-        <w:t>Semaine 10</w:t>
-      </w:r>
-    </w:p>
-    <w:p>
-      <w:pPr>
-        <w:pStyle w:val="Paragraphedeliste"/>
-        <w:numPr>
-          <w:ilvl w:val="1"/>
-          <w:numId w:val="2"/>
-        </w:numPr>
-      </w:pPr>
-      <w:r>
-        <w:t>Continuation sur la fenêtre des transaction</w:t>
+      <w:r>
+        <w:t xml:space="preserve"> bancaire</w:t>
       </w:r>
       <w:r>
         <w:t>s</w:t>
-      </w:r>
-    </w:p>
-    <w:p>
-      <w:pPr>
-        <w:pStyle w:val="Paragraphedeliste"/>
-        <w:numPr>
-          <w:ilvl w:val="1"/>
-          <w:numId w:val="2"/>
-        </w:numPr>
-      </w:pPr>
-      <w:r>
-        <w:t>Ajout de la fonctionnalité code d’activation dans la fenêtre de connexion</w:t>
-      </w:r>
-    </w:p>
-    <w:p>
-      <w:pPr>
-        <w:pStyle w:val="Paragraphedeliste"/>
-        <w:numPr>
-          <w:ilvl w:val="1"/>
-          <w:numId w:val="2"/>
-        </w:numPr>
-      </w:pPr>
-      <w:r>
-        <w:t>Ajout des méthode</w:t>
-      </w:r>
-      <w:r>
-        <w:t>s</w:t>
-      </w:r>
-      <w:r>
-        <w:t xml:space="preserve"> la BLL dans </w:t>
-      </w:r>
-      <w:r>
-        <w:t>les comptes bancaires</w:t>
-      </w:r>
-    </w:p>
-    <w:p>
-      <w:pPr>
-        <w:pStyle w:val="Paragraphedeliste"/>
-        <w:numPr>
-          <w:ilvl w:val="0"/>
-          <w:numId w:val="2"/>
-        </w:numPr>
-      </w:pPr>
-      <w:r>
-        <w:t>Semaine 11</w:t>
-      </w:r>
-    </w:p>
-    <w:p>
-      <w:pPr>
-        <w:pStyle w:val="Paragraphedeliste"/>
-        <w:numPr>
-          <w:ilvl w:val="1"/>
-          <w:numId w:val="2"/>
-        </w:numPr>
-      </w:pPr>
-      <w:r>
-        <w:t>Vérification des champs du formulaire des comptes bancaire et des transaction</w:t>
-      </w:r>
-      <w:r>
-        <w:t>s</w:t>
-      </w:r>
-    </w:p>
-    <w:p>
-      <w:pPr>
-        <w:pStyle w:val="Paragraphedeliste"/>
-        <w:numPr>
-          <w:ilvl w:val="1"/>
-          <w:numId w:val="2"/>
-        </w:numPr>
-      </w:pPr>
-      <w:r>
-        <w:t>Suppression/Modification d’une transaction</w:t>
-      </w:r>
-    </w:p>
-    <w:p>
-      <w:pPr>
-        <w:pStyle w:val="Paragraphedeliste"/>
-        <w:numPr>
-          <w:ilvl w:val="1"/>
-          <w:numId w:val="2"/>
-        </w:numPr>
-      </w:pPr>
-      <w:r>
-        <w:t xml:space="preserve">Création du </w:t>
-      </w:r>
-      <w:r>
-        <w:t>Dashboard</w:t>
-      </w:r>
-    </w:p>
-    <w:p>
-      <w:pPr>
-        <w:pStyle w:val="Paragraphedeliste"/>
-        <w:numPr>
-          <w:ilvl w:val="1"/>
-          <w:numId w:val="2"/>
-        </w:numPr>
-      </w:pPr>
-      <w:r>
-        <w:t>Création des budget</w:t>
-      </w:r>
-      <w:r>
-        <w:t>s</w:t>
-      </w:r>
-    </w:p>
-    <w:p>
-      <w:pPr>
-        <w:pStyle w:val="Paragraphedeliste"/>
-        <w:numPr>
-          <w:ilvl w:val="1"/>
-          <w:numId w:val="2"/>
-        </w:numPr>
-      </w:pPr>
-      <w:r>
-        <w:t>Modification/Suppression d’un budget</w:t>
-      </w:r>
-    </w:p>
-    <w:p>
-      <w:pPr>
-        <w:pStyle w:val="Paragraphedeliste"/>
-        <w:numPr>
-          <w:ilvl w:val="0"/>
-          <w:numId w:val="2"/>
-        </w:numPr>
-      </w:pPr>
-      <w:r>
-        <w:t>Semaine 12</w:t>
-      </w:r>
-    </w:p>
-    <w:p>
-      <w:pPr>
-        <w:pStyle w:val="Paragraphedeliste"/>
-        <w:numPr>
-          <w:ilvl w:val="1"/>
-          <w:numId w:val="2"/>
-        </w:numPr>
-      </w:pPr>
-      <w:r>
-        <w:t>Continuation sur les budgets</w:t>
-      </w:r>
-    </w:p>
-    <w:p>
-      <w:pPr>
-        <w:pStyle w:val="Paragraphedeliste"/>
-        <w:numPr>
-          <w:ilvl w:val="1"/>
-          <w:numId w:val="2"/>
-        </w:numPr>
-      </w:pPr>
-      <w:r>
-        <w:t xml:space="preserve">Check input </w:t>
-      </w:r>
-      <w:r>
-        <w:t xml:space="preserve">du </w:t>
-      </w:r>
-      <w:r>
-        <w:t>formulaire</w:t>
-      </w:r>
-      <w:r>
-        <w:t xml:space="preserve"> des budget</w:t>
-      </w:r>
-      <w:r>
-        <w:t>s</w:t>
-      </w:r>
-    </w:p>
-    <w:p>
-      <w:pPr>
-        <w:pStyle w:val="Paragraphedeliste"/>
-        <w:numPr>
-          <w:ilvl w:val="1"/>
-          <w:numId w:val="2"/>
-        </w:numPr>
-      </w:pPr>
-      <w:r>
-        <w:t>Peaufinage du code</w:t>
-      </w:r>
-    </w:p>
-    <w:p>
-      <w:pPr>
-        <w:pStyle w:val="Paragraphedeliste"/>
-        <w:numPr>
-          <w:ilvl w:val="1"/>
-          <w:numId w:val="2"/>
-        </w:numPr>
-      </w:pPr>
-      <w:r>
-        <w:t>Rapport</w:t>
-      </w:r>
-    </w:p>
-    <w:p>
-      <w:pPr>
-        <w:pStyle w:val="Paragraphedeliste"/>
-        <w:numPr>
-          <w:ilvl w:val="1"/>
-          <w:numId w:val="2"/>
-        </w:numPr>
-      </w:pPr>
-      <w:r>
-        <w:t>Bilan personnel</w:t>
-      </w:r>
-    </w:p>
-    <w:p>
-      <w:pPr>
-        <w:pStyle w:val="Paragraphedeliste"/>
-        <w:numPr>
-          <w:ilvl w:val="1"/>
-          <w:numId w:val="2"/>
-        </w:numPr>
-      </w:pPr>
-      <w:r>
-        <w:t>Manuel d’utilisation</w:t>
-      </w:r>
-    </w:p>
-    <w:p>
-      <w:pPr>
-        <w:pStyle w:val="Paragraphedeliste"/>
-        <w:numPr>
-          <w:ilvl w:val="0"/>
-          <w:numId w:val="2"/>
-        </w:numPr>
-      </w:pPr>
-      <w:r>
-        <w:t>Semaine 13</w:t>
-      </w:r>
-    </w:p>
-    <w:p>
-      <w:pPr>
-        <w:pStyle w:val="Paragraphedeliste"/>
-        <w:numPr>
-          <w:ilvl w:val="1"/>
-          <w:numId w:val="2"/>
-        </w:numPr>
-      </w:pPr>
-      <w:r>
-        <w:t>Préparation de la</w:t>
-      </w:r>
-      <w:r>
-        <w:t xml:space="preserve"> présentation</w:t>
-      </w:r>
-    </w:p>
-    <w:p>
-      <w:pPr>
-        <w:pStyle w:val="Paragraphedeliste"/>
-        <w:numPr>
-          <w:ilvl w:val="0"/>
-          <w:numId w:val="2"/>
-        </w:numPr>
-      </w:pPr>
-      <w:r>
-        <w:t>Semaine 14</w:t>
-      </w:r>
-    </w:p>
-    <w:p>
-      <w:pPr>
-        <w:pStyle w:val="Paragraphedeliste"/>
-        <w:numPr>
-          <w:ilvl w:val="1"/>
-          <w:numId w:val="2"/>
-        </w:numPr>
-      </w:pPr>
-      <w:r>
-        <w:t>Présentation</w:t>
-      </w:r>
-    </w:p>
-    <w:p>
-      <w:pPr>
-        <w:pStyle w:val="Paragraphedeliste"/>
-        <w:numPr>
-          <w:ilvl w:val="0"/>
-          <w:numId w:val="2"/>
-        </w:numPr>
-      </w:pPr>
-      <w:r>
-        <w:t>Semaine 15</w:t>
-      </w:r>
-    </w:p>
-    <w:p>
-      <w:pPr>
-        <w:pStyle w:val="Paragraphedeliste"/>
-        <w:numPr>
-          <w:ilvl w:val="1"/>
-          <w:numId w:val="2"/>
-        </w:numPr>
-      </w:pPr>
-      <w:r>
-        <w:t>rien</w:t>
       </w:r>
       <w:bookmarkStart w:id="0" w:name="_GoBack"/>
       <w:bookmarkEnd w:id="0"/>
+    </w:p>
+    <w:p>
+      <w:pPr>
+        <w:pStyle w:val="Paragraphedeliste"/>
+        <w:numPr>
+          <w:ilvl w:val="0"/>
+          <w:numId w:val="2"/>
+        </w:numPr>
+      </w:pPr>
+      <w:r>
+        <w:t>Semaine 7</w:t>
+      </w:r>
+    </w:p>
+    <w:p>
+      <w:pPr>
+        <w:pStyle w:val="Paragraphedeliste"/>
+        <w:numPr>
+          <w:ilvl w:val="1"/>
+          <w:numId w:val="2"/>
+        </w:numPr>
+      </w:pPr>
+      <w:r>
+        <w:t>Création du formulaire des compte bancaire</w:t>
+      </w:r>
+    </w:p>
+    <w:p>
+      <w:pPr>
+        <w:pStyle w:val="Paragraphedeliste"/>
+        <w:numPr>
+          <w:ilvl w:val="0"/>
+          <w:numId w:val="2"/>
+        </w:numPr>
+      </w:pPr>
+      <w:r>
+        <w:t>Semaine 8</w:t>
+      </w:r>
+    </w:p>
+    <w:p>
+      <w:pPr>
+        <w:pStyle w:val="Paragraphedeliste"/>
+        <w:numPr>
+          <w:ilvl w:val="1"/>
+          <w:numId w:val="2"/>
+        </w:numPr>
+      </w:pPr>
+      <w:r>
+        <w:t xml:space="preserve">Création du </w:t>
+      </w:r>
+      <w:r>
+        <w:t>PowerPoint</w:t>
+      </w:r>
+    </w:p>
+    <w:p>
+      <w:pPr>
+        <w:pStyle w:val="Paragraphedeliste"/>
+        <w:numPr>
+          <w:ilvl w:val="1"/>
+          <w:numId w:val="2"/>
+        </w:numPr>
+      </w:pPr>
+      <w:r>
+        <w:t>Ajout fonction de la BLL dans la fenêtre d</w:t>
+      </w:r>
+      <w:r>
+        <w:t>e connexion/</w:t>
+      </w:r>
+      <w:r>
+        <w:t>enregistrement</w:t>
+      </w:r>
+    </w:p>
+    <w:p>
+      <w:pPr>
+        <w:pStyle w:val="Paragraphedeliste"/>
+        <w:numPr>
+          <w:ilvl w:val="0"/>
+          <w:numId w:val="2"/>
+        </w:numPr>
+      </w:pPr>
+      <w:r>
+        <w:t>Semaine 9</w:t>
+      </w:r>
+    </w:p>
+    <w:p>
+      <w:pPr>
+        <w:pStyle w:val="Paragraphedeliste"/>
+        <w:numPr>
+          <w:ilvl w:val="1"/>
+          <w:numId w:val="2"/>
+        </w:numPr>
+      </w:pPr>
+      <w:r>
+        <w:t>Modification rapport partie compte bancaire</w:t>
+      </w:r>
+    </w:p>
+    <w:p>
+      <w:pPr>
+        <w:pStyle w:val="Paragraphedeliste"/>
+        <w:numPr>
+          <w:ilvl w:val="1"/>
+          <w:numId w:val="2"/>
+        </w:numPr>
+      </w:pPr>
+      <w:r>
+        <w:t>Création de le la fenêtre détail d’un compte bancaire</w:t>
+      </w:r>
+    </w:p>
+    <w:p>
+      <w:pPr>
+        <w:pStyle w:val="Paragraphedeliste"/>
+        <w:numPr>
+          <w:ilvl w:val="1"/>
+          <w:numId w:val="2"/>
+        </w:numPr>
+      </w:pPr>
+      <w:r>
+        <w:t>Création de la fenêtre qui liste les transaction</w:t>
+      </w:r>
+      <w:r>
+        <w:t>s</w:t>
+      </w:r>
+    </w:p>
+    <w:p>
+      <w:pPr>
+        <w:pStyle w:val="Paragraphedeliste"/>
+        <w:numPr>
+          <w:ilvl w:val="0"/>
+          <w:numId w:val="2"/>
+        </w:numPr>
+      </w:pPr>
+      <w:r>
+        <w:t>Semaine 10</w:t>
+      </w:r>
+    </w:p>
+    <w:p>
+      <w:pPr>
+        <w:pStyle w:val="Paragraphedeliste"/>
+        <w:numPr>
+          <w:ilvl w:val="1"/>
+          <w:numId w:val="2"/>
+        </w:numPr>
+      </w:pPr>
+      <w:r>
+        <w:t>Continuation sur la fenêtre des transaction</w:t>
+      </w:r>
+      <w:r>
+        <w:t>s</w:t>
+      </w:r>
+    </w:p>
+    <w:p>
+      <w:pPr>
+        <w:pStyle w:val="Paragraphedeliste"/>
+        <w:numPr>
+          <w:ilvl w:val="1"/>
+          <w:numId w:val="2"/>
+        </w:numPr>
+      </w:pPr>
+      <w:r>
+        <w:t>Ajout de la fonctionnalité code d’activation dans la fenêtre de connexion</w:t>
+      </w:r>
+    </w:p>
+    <w:p>
+      <w:pPr>
+        <w:pStyle w:val="Paragraphedeliste"/>
+        <w:numPr>
+          <w:ilvl w:val="1"/>
+          <w:numId w:val="2"/>
+        </w:numPr>
+      </w:pPr>
+      <w:r>
+        <w:t>Ajout des méthode</w:t>
+      </w:r>
+      <w:r>
+        <w:t>s</w:t>
+      </w:r>
+      <w:r>
+        <w:t xml:space="preserve"> la BLL dans </w:t>
+      </w:r>
+      <w:r>
+        <w:t>les comptes bancaires</w:t>
+      </w:r>
+    </w:p>
+    <w:p>
+      <w:pPr>
+        <w:pStyle w:val="Paragraphedeliste"/>
+        <w:numPr>
+          <w:ilvl w:val="0"/>
+          <w:numId w:val="2"/>
+        </w:numPr>
+      </w:pPr>
+      <w:r>
+        <w:t>Semaine 11</w:t>
+      </w:r>
+    </w:p>
+    <w:p>
+      <w:pPr>
+        <w:pStyle w:val="Paragraphedeliste"/>
+        <w:numPr>
+          <w:ilvl w:val="1"/>
+          <w:numId w:val="2"/>
+        </w:numPr>
+      </w:pPr>
+      <w:r>
+        <w:t>Vérification des champs du formulaire des comptes bancaire et des transaction</w:t>
+      </w:r>
+      <w:r>
+        <w:t>s</w:t>
+      </w:r>
+    </w:p>
+    <w:p>
+      <w:pPr>
+        <w:pStyle w:val="Paragraphedeliste"/>
+        <w:numPr>
+          <w:ilvl w:val="1"/>
+          <w:numId w:val="2"/>
+        </w:numPr>
+      </w:pPr>
+      <w:r>
+        <w:t>Suppression/Modification d’une transaction</w:t>
+      </w:r>
+    </w:p>
+    <w:p>
+      <w:pPr>
+        <w:pStyle w:val="Paragraphedeliste"/>
+        <w:numPr>
+          <w:ilvl w:val="1"/>
+          <w:numId w:val="2"/>
+        </w:numPr>
+      </w:pPr>
+      <w:r>
+        <w:t xml:space="preserve">Création du </w:t>
+      </w:r>
+      <w:r>
+        <w:t>Dashboard</w:t>
+      </w:r>
+    </w:p>
+    <w:p>
+      <w:pPr>
+        <w:pStyle w:val="Paragraphedeliste"/>
+        <w:numPr>
+          <w:ilvl w:val="1"/>
+          <w:numId w:val="2"/>
+        </w:numPr>
+      </w:pPr>
+      <w:r>
+        <w:t>Création des budget</w:t>
+      </w:r>
+      <w:r>
+        <w:t>s</w:t>
+      </w:r>
+    </w:p>
+    <w:p>
+      <w:pPr>
+        <w:pStyle w:val="Paragraphedeliste"/>
+        <w:numPr>
+          <w:ilvl w:val="1"/>
+          <w:numId w:val="2"/>
+        </w:numPr>
+      </w:pPr>
+      <w:r>
+        <w:t>Modification/Suppression d’un budget</w:t>
+      </w:r>
+    </w:p>
+    <w:p>
+      <w:pPr>
+        <w:pStyle w:val="Paragraphedeliste"/>
+        <w:numPr>
+          <w:ilvl w:val="0"/>
+          <w:numId w:val="2"/>
+        </w:numPr>
+      </w:pPr>
+      <w:r>
+        <w:t>Semaine 12</w:t>
+      </w:r>
+    </w:p>
+    <w:p>
+      <w:pPr>
+        <w:pStyle w:val="Paragraphedeliste"/>
+        <w:numPr>
+          <w:ilvl w:val="1"/>
+          <w:numId w:val="2"/>
+        </w:numPr>
+      </w:pPr>
+      <w:r>
+        <w:t>Continuation sur les budgets</w:t>
+      </w:r>
+    </w:p>
+    <w:p>
+      <w:pPr>
+        <w:pStyle w:val="Paragraphedeliste"/>
+        <w:numPr>
+          <w:ilvl w:val="1"/>
+          <w:numId w:val="2"/>
+        </w:numPr>
+      </w:pPr>
+      <w:r>
+        <w:t xml:space="preserve">Check input </w:t>
+      </w:r>
+      <w:r>
+        <w:t xml:space="preserve">du </w:t>
+      </w:r>
+      <w:r>
+        <w:t>formulaire</w:t>
+      </w:r>
+      <w:r>
+        <w:t xml:space="preserve"> des budget</w:t>
+      </w:r>
+      <w:r>
+        <w:t>s</w:t>
+      </w:r>
+    </w:p>
+    <w:p>
+      <w:pPr>
+        <w:pStyle w:val="Paragraphedeliste"/>
+        <w:numPr>
+          <w:ilvl w:val="1"/>
+          <w:numId w:val="2"/>
+        </w:numPr>
+      </w:pPr>
+      <w:r>
+        <w:t>Peaufinage du code</w:t>
+      </w:r>
+    </w:p>
+    <w:p>
+      <w:pPr>
+        <w:pStyle w:val="Paragraphedeliste"/>
+        <w:numPr>
+          <w:ilvl w:val="1"/>
+          <w:numId w:val="2"/>
+        </w:numPr>
+      </w:pPr>
+      <w:r>
+        <w:t>Rapport</w:t>
+      </w:r>
+    </w:p>
+    <w:p>
+      <w:pPr>
+        <w:pStyle w:val="Paragraphedeliste"/>
+        <w:numPr>
+          <w:ilvl w:val="1"/>
+          <w:numId w:val="2"/>
+        </w:numPr>
+      </w:pPr>
+      <w:r>
+        <w:t>Bilan personnel</w:t>
+      </w:r>
+    </w:p>
+    <w:p>
+      <w:pPr>
+        <w:pStyle w:val="Paragraphedeliste"/>
+        <w:numPr>
+          <w:ilvl w:val="1"/>
+          <w:numId w:val="2"/>
+        </w:numPr>
+      </w:pPr>
+      <w:r>
+        <w:t>Manuel d’utilisation</w:t>
+      </w:r>
+    </w:p>
+    <w:p>
+      <w:pPr>
+        <w:pStyle w:val="Paragraphedeliste"/>
+        <w:numPr>
+          <w:ilvl w:val="0"/>
+          <w:numId w:val="2"/>
+        </w:numPr>
+      </w:pPr>
+      <w:r>
+        <w:t>Semaine 13</w:t>
+      </w:r>
+    </w:p>
+    <w:p>
+      <w:pPr>
+        <w:pStyle w:val="Paragraphedeliste"/>
+        <w:numPr>
+          <w:ilvl w:val="1"/>
+          <w:numId w:val="2"/>
+        </w:numPr>
+      </w:pPr>
+      <w:r>
+        <w:t>Préparation de la</w:t>
+      </w:r>
+      <w:r>
+        <w:t xml:space="preserve"> présentation</w:t>
+      </w:r>
+    </w:p>
+    <w:p>
+      <w:pPr>
+        <w:pStyle w:val="Paragraphedeliste"/>
+        <w:numPr>
+          <w:ilvl w:val="0"/>
+          <w:numId w:val="2"/>
+        </w:numPr>
+      </w:pPr>
+      <w:r>
+        <w:t>Semaine 14</w:t>
+      </w:r>
+    </w:p>
+    <w:p>
+      <w:pPr>
+        <w:pStyle w:val="Paragraphedeliste"/>
+        <w:numPr>
+          <w:ilvl w:val="1"/>
+          <w:numId w:val="2"/>
+        </w:numPr>
+      </w:pPr>
+      <w:r>
+        <w:t>Présentation</w:t>
+      </w:r>
+    </w:p>
+    <w:p>
+      <w:pPr>
+        <w:pStyle w:val="Paragraphedeliste"/>
+        <w:numPr>
+          <w:ilvl w:val="0"/>
+          <w:numId w:val="2"/>
+        </w:numPr>
+      </w:pPr>
+      <w:r>
+        <w:t>Semaine 15</w:t>
+      </w:r>
+    </w:p>
+    <w:p>
+      <w:pPr>
+        <w:pStyle w:val="Paragraphedeliste"/>
+        <w:numPr>
+          <w:ilvl w:val="1"/>
+          <w:numId w:val="2"/>
+        </w:numPr>
+      </w:pPr>
+      <w:proofErr w:type="gramStart"/>
+      <w:r>
+        <w:t>rien</w:t>
+      </w:r>
+      <w:proofErr w:type="gramEnd"/>
     </w:p>
     <w:p/>
     <w:sectPr>

</xml_diff>